<commit_message>
minor edits to cellular life results
</commit_message>
<xml_diff>
--- a/figures_and_tables/Titles_and_legends_to_figures.docx
+++ b/figures_and_tables/Titles_and_legends_to_figures.docx
@@ -583,6 +583,615 @@
           <w:rFonts w:ascii="Times New Roman" w:hAnsi="Times New Roman" w:cs="Times New Roman"/>
         </w:rPr>
       </w:pPr>
+      <w:proofErr w:type="gramStart"/>
+      <w:r>
+        <w:rPr>
+          <w:rFonts w:ascii="Times New Roman" w:hAnsi="Times New Roman" w:cs="Times New Roman"/>
+        </w:rPr>
+        <w:t>Figure.</w:t>
+      </w:r>
+      <w:proofErr w:type="gramEnd"/>
+      <w:r>
+        <w:rPr>
+          <w:rFonts w:ascii="Times New Roman" w:hAnsi="Times New Roman" w:cs="Times New Roman"/>
+        </w:rPr>
+        <w:t xml:space="preserve"> </w:t>
+      </w:r>
+      <w:proofErr w:type="spellStart"/>
+      <w:r>
+        <w:rPr>
+          <w:rFonts w:ascii="Times New Roman" w:hAnsi="Times New Roman" w:cs="Times New Roman"/>
+        </w:rPr>
+        <w:t>Phylogenetic</w:t>
+      </w:r>
+      <w:proofErr w:type="spellEnd"/>
+      <w:r>
+        <w:rPr>
+          <w:rFonts w:ascii="Times New Roman" w:hAnsi="Times New Roman" w:cs="Times New Roman"/>
+        </w:rPr>
+        <w:t xml:space="preserve"> tree of the amino acid sequence of </w:t>
+      </w:r>
+      <w:proofErr w:type="spellStart"/>
+      <w:r>
+        <w:rPr>
+          <w:rFonts w:ascii="Times New Roman" w:hAnsi="Times New Roman" w:cs="Times New Roman"/>
+        </w:rPr>
+        <w:t>dddD</w:t>
+      </w:r>
+      <w:proofErr w:type="spellEnd"/>
+      <w:r>
+        <w:rPr>
+          <w:rFonts w:ascii="Times New Roman" w:hAnsi="Times New Roman" w:cs="Times New Roman"/>
+        </w:rPr>
+        <w:t xml:space="preserve"> </w:t>
+      </w:r>
+      <w:r>
+        <w:rPr>
+          <w:rFonts w:ascii="Times New Roman" w:hAnsi="Times New Roman" w:cs="Times New Roman"/>
+        </w:rPr>
+        <w:t xml:space="preserve">DMSP </w:t>
+      </w:r>
+      <w:proofErr w:type="spellStart"/>
+      <w:r>
+        <w:rPr>
+          <w:rFonts w:ascii="Times New Roman" w:hAnsi="Times New Roman" w:cs="Times New Roman"/>
+        </w:rPr>
+        <w:t>lyase</w:t>
+      </w:r>
+      <w:proofErr w:type="spellEnd"/>
+      <w:r>
+        <w:rPr>
+          <w:rFonts w:ascii="Times New Roman" w:hAnsi="Times New Roman" w:cs="Times New Roman"/>
+        </w:rPr>
+        <w:t xml:space="preserve"> </w:t>
+      </w:r>
+      <w:proofErr w:type="spellStart"/>
+      <w:r>
+        <w:rPr>
+          <w:rFonts w:ascii="Times New Roman" w:hAnsi="Times New Roman" w:cs="Times New Roman"/>
+        </w:rPr>
+        <w:t>homologs</w:t>
+      </w:r>
+      <w:proofErr w:type="spellEnd"/>
+      <w:r>
+        <w:rPr>
+          <w:rFonts w:ascii="Times New Roman" w:hAnsi="Times New Roman" w:cs="Times New Roman"/>
+        </w:rPr>
+        <w:t xml:space="preserve"> from Organic Lake and </w:t>
+      </w:r>
+      <w:r>
+        <w:rPr>
+          <w:rFonts w:ascii="Times New Roman" w:hAnsi="Times New Roman" w:cs="Times New Roman"/>
+        </w:rPr>
+        <w:t xml:space="preserve">public databases with </w:t>
+      </w:r>
+      <w:r>
+        <w:rPr>
+          <w:rFonts w:ascii="Times New Roman" w:hAnsi="Times New Roman" w:cs="Times New Roman"/>
+          <w:i/>
+        </w:rPr>
+        <w:t>E. coli</w:t>
+      </w:r>
+      <w:r>
+        <w:rPr>
+          <w:rFonts w:ascii="Times New Roman" w:hAnsi="Times New Roman" w:cs="Times New Roman"/>
+        </w:rPr>
+        <w:t xml:space="preserve"> </w:t>
+      </w:r>
+      <w:proofErr w:type="spellStart"/>
+      <w:r>
+        <w:rPr>
+          <w:rFonts w:ascii="Times New Roman" w:hAnsi="Times New Roman" w:cs="Times New Roman"/>
+        </w:rPr>
+        <w:t>carnitine</w:t>
+      </w:r>
+      <w:proofErr w:type="spellEnd"/>
+      <w:r>
+        <w:rPr>
+          <w:rFonts w:ascii="Times New Roman" w:hAnsi="Times New Roman" w:cs="Times New Roman"/>
+        </w:rPr>
+        <w:t xml:space="preserve"> </w:t>
+      </w:r>
+      <w:proofErr w:type="spellStart"/>
+      <w:r>
+        <w:rPr>
+          <w:rFonts w:ascii="Times New Roman" w:hAnsi="Times New Roman" w:cs="Times New Roman"/>
+        </w:rPr>
+        <w:t>CoA</w:t>
+      </w:r>
+      <w:proofErr w:type="spellEnd"/>
+      <w:r>
+        <w:rPr>
+          <w:rFonts w:ascii="Times New Roman" w:hAnsi="Times New Roman" w:cs="Times New Roman"/>
+        </w:rPr>
+        <w:t xml:space="preserve"> </w:t>
+      </w:r>
+      <w:proofErr w:type="spellStart"/>
+      <w:r>
+        <w:rPr>
+          <w:rFonts w:ascii="Times New Roman" w:hAnsi="Times New Roman" w:cs="Times New Roman"/>
+        </w:rPr>
+        <w:t>transferase</w:t>
+      </w:r>
+      <w:proofErr w:type="spellEnd"/>
+      <w:r>
+        <w:rPr>
+          <w:rFonts w:ascii="Times New Roman" w:hAnsi="Times New Roman" w:cs="Times New Roman"/>
+        </w:rPr>
+        <w:t xml:space="preserve"> of as an </w:t>
+      </w:r>
+      <w:proofErr w:type="spellStart"/>
+      <w:r>
+        <w:rPr>
+          <w:rFonts w:ascii="Times New Roman" w:hAnsi="Times New Roman" w:cs="Times New Roman"/>
+        </w:rPr>
+        <w:t>outgroup</w:t>
+      </w:r>
+      <w:proofErr w:type="spellEnd"/>
+      <w:r>
+        <w:rPr>
+          <w:rFonts w:ascii="Times New Roman" w:hAnsi="Times New Roman" w:cs="Times New Roman"/>
+        </w:rPr>
+        <w:t>. The tree was computed from a 75 residue region within the conserved amino-terminal class III coenzyme A domain (</w:t>
+      </w:r>
+      <w:proofErr w:type="spellStart"/>
+      <w:r>
+        <w:rPr>
+          <w:rFonts w:ascii="Times New Roman" w:hAnsi="Times New Roman" w:cs="Times New Roman"/>
+        </w:rPr>
+        <w:t>CaiB</w:t>
+      </w:r>
+      <w:proofErr w:type="spellEnd"/>
+      <w:r>
+        <w:rPr>
+          <w:rFonts w:ascii="Times New Roman" w:hAnsi="Times New Roman" w:cs="Times New Roman"/>
+        </w:rPr>
+        <w:t>) using the neighbor-joining algorithm. Bootstrap values are shown at the nodes. Organic Lake sequences from this study are marked with an asterisk (*).</w:t>
+      </w:r>
+      <w:r>
+        <w:rPr>
+          <w:rFonts w:ascii="Times New Roman" w:hAnsi="Times New Roman" w:cs="Times New Roman"/>
+        </w:rPr>
+        <w:t xml:space="preserve"> Numbers in parentheses are counts of sequences which clustered with the Organic Lake homolog shown in the tree with 90% amino acid identity.</w:t>
+      </w:r>
+      <w:r>
+        <w:rPr>
+          <w:rFonts w:ascii="Times New Roman" w:hAnsi="Times New Roman" w:cs="Times New Roman"/>
+        </w:rPr>
+        <w:t xml:space="preserve"> Sequences with confirmed DMSP </w:t>
+      </w:r>
+      <w:proofErr w:type="spellStart"/>
+      <w:r>
+        <w:rPr>
+          <w:rFonts w:ascii="Times New Roman" w:hAnsi="Times New Roman" w:cs="Times New Roman"/>
+        </w:rPr>
+        <w:t>lyase</w:t>
+      </w:r>
+      <w:proofErr w:type="spellEnd"/>
+      <w:r>
+        <w:rPr>
+          <w:rFonts w:ascii="Times New Roman" w:hAnsi="Times New Roman" w:cs="Times New Roman"/>
+        </w:rPr>
+        <w:t xml:space="preserve"> activity are shown in bold. </w:t>
+      </w:r>
+      <w:r>
+        <w:rPr>
+          <w:rFonts w:ascii="Times New Roman" w:hAnsi="Times New Roman" w:cs="Times New Roman"/>
+        </w:rPr>
+        <w:t xml:space="preserve">Accession numbers from top to bottom are: </w:t>
+      </w:r>
+      <w:r>
+        <w:rPr>
+          <w:rFonts w:ascii="Times New Roman" w:hAnsi="Times New Roman" w:cs="Times New Roman"/>
+        </w:rPr>
+        <w:t>EBA01716.1</w:t>
+      </w:r>
+      <w:r>
+        <w:rPr>
+          <w:rFonts w:ascii="Times New Roman" w:hAnsi="Times New Roman" w:cs="Times New Roman"/>
+        </w:rPr>
+        <w:t xml:space="preserve">, </w:t>
+      </w:r>
+      <w:r>
+        <w:rPr>
+          <w:rFonts w:ascii="Times New Roman" w:hAnsi="Times New Roman" w:cs="Times New Roman"/>
+        </w:rPr>
+        <w:t>AEV37420.1</w:t>
+      </w:r>
+      <w:r>
+        <w:rPr>
+          <w:rFonts w:ascii="Times New Roman" w:hAnsi="Times New Roman" w:cs="Times New Roman"/>
+        </w:rPr>
+        <w:t xml:space="preserve">, </w:t>
+      </w:r>
+      <w:r>
+        <w:rPr>
+          <w:rFonts w:ascii="Times New Roman" w:hAnsi="Times New Roman" w:cs="Times New Roman"/>
+        </w:rPr>
+        <w:t>ACY01992.1</w:t>
+      </w:r>
+      <w:r>
+        <w:rPr>
+          <w:rFonts w:ascii="Times New Roman" w:hAnsi="Times New Roman" w:cs="Times New Roman"/>
+        </w:rPr>
+        <w:t xml:space="preserve">, </w:t>
+      </w:r>
+      <w:r>
+        <w:rPr>
+          <w:rFonts w:ascii="Times New Roman" w:hAnsi="Times New Roman" w:cs="Times New Roman"/>
+        </w:rPr>
+        <w:t>ADZ91595.1</w:t>
+      </w:r>
+      <w:r>
+        <w:rPr>
+          <w:rFonts w:ascii="Times New Roman" w:hAnsi="Times New Roman" w:cs="Times New Roman"/>
+        </w:rPr>
+        <w:t xml:space="preserve">, </w:t>
+      </w:r>
+      <w:r>
+        <w:rPr>
+          <w:rFonts w:ascii="Times New Roman" w:hAnsi="Times New Roman" w:cs="Times New Roman"/>
+        </w:rPr>
+        <w:t>EAQ63474.1</w:t>
+      </w:r>
+      <w:r>
+        <w:rPr>
+          <w:rFonts w:ascii="Times New Roman" w:hAnsi="Times New Roman" w:cs="Times New Roman"/>
+        </w:rPr>
+        <w:t xml:space="preserve">, </w:t>
+      </w:r>
+      <w:r>
+        <w:rPr>
+          <w:rFonts w:ascii="Times New Roman" w:hAnsi="Times New Roman" w:cs="Times New Roman"/>
+        </w:rPr>
+        <w:t>ABR72937.1</w:t>
+      </w:r>
+      <w:r>
+        <w:rPr>
+          <w:rFonts w:ascii="Times New Roman" w:hAnsi="Times New Roman" w:cs="Times New Roman"/>
+        </w:rPr>
+        <w:t xml:space="preserve">, </w:t>
+      </w:r>
+      <w:r>
+        <w:rPr>
+          <w:rFonts w:ascii="Times New Roman" w:hAnsi="Times New Roman" w:cs="Times New Roman"/>
+        </w:rPr>
+        <w:t>ACV84065.1</w:t>
+      </w:r>
+      <w:r>
+        <w:rPr>
+          <w:rFonts w:ascii="Times New Roman" w:hAnsi="Times New Roman" w:cs="Times New Roman"/>
+        </w:rPr>
+        <w:t xml:space="preserve">, </w:t>
+      </w:r>
+      <w:r>
+        <w:rPr>
+          <w:rFonts w:ascii="Times New Roman" w:hAnsi="Times New Roman" w:cs="Times New Roman"/>
+        </w:rPr>
+        <w:t>ACY02894.1</w:t>
+      </w:r>
+      <w:r>
+        <w:rPr>
+          <w:rFonts w:ascii="Times New Roman" w:hAnsi="Times New Roman" w:cs="Times New Roman"/>
+        </w:rPr>
+        <w:t xml:space="preserve">, </w:t>
+      </w:r>
+      <w:r>
+        <w:rPr>
+          <w:rFonts w:ascii="Times New Roman" w:hAnsi="Times New Roman" w:cs="Times New Roman"/>
+        </w:rPr>
+        <w:t>ABI89851.1</w:t>
+      </w:r>
+      <w:r>
+        <w:rPr>
+          <w:rFonts w:ascii="Times New Roman" w:hAnsi="Times New Roman" w:cs="Times New Roman"/>
+        </w:rPr>
+        <w:t xml:space="preserve">, </w:t>
+      </w:r>
+      <w:r>
+        <w:rPr>
+          <w:rFonts w:ascii="Times New Roman" w:hAnsi="Times New Roman" w:cs="Times New Roman"/>
+        </w:rPr>
+        <w:t>YP_002822700.1</w:t>
+      </w:r>
+      <w:r>
+        <w:rPr>
+          <w:rFonts w:ascii="Times New Roman" w:hAnsi="Times New Roman" w:cs="Times New Roman"/>
+        </w:rPr>
+        <w:t xml:space="preserve">, </w:t>
+      </w:r>
+      <w:r>
+        <w:rPr>
+          <w:rFonts w:ascii="Times New Roman" w:hAnsi="Times New Roman" w:cs="Times New Roman"/>
+        </w:rPr>
+        <w:t>EEE36156.1</w:t>
+      </w:r>
+      <w:r>
+        <w:rPr>
+          <w:rFonts w:ascii="Times New Roman" w:hAnsi="Times New Roman" w:cs="Times New Roman"/>
+        </w:rPr>
+        <w:t xml:space="preserve">, </w:t>
+      </w:r>
+      <w:r>
+        <w:rPr>
+          <w:rFonts w:ascii="Times New Roman" w:hAnsi="Times New Roman" w:cs="Times New Roman"/>
+        </w:rPr>
+        <w:t>ABV95365.1</w:t>
+      </w:r>
+      <w:r>
+        <w:rPr>
+          <w:rFonts w:ascii="Times New Roman" w:hAnsi="Times New Roman" w:cs="Times New Roman"/>
+        </w:rPr>
+        <w:t xml:space="preserve">, </w:t>
+      </w:r>
+      <w:r>
+        <w:rPr>
+          <w:rFonts w:ascii="Times New Roman" w:hAnsi="Times New Roman" w:cs="Times New Roman"/>
+        </w:rPr>
+        <w:t>AAV94987.1</w:t>
+      </w:r>
+      <w:r>
+        <w:rPr>
+          <w:rFonts w:ascii="Times New Roman" w:hAnsi="Times New Roman" w:cs="Times New Roman"/>
+        </w:rPr>
+        <w:t xml:space="preserve"> and </w:t>
+      </w:r>
+      <w:r>
+        <w:rPr>
+          <w:rFonts w:ascii="Times New Roman" w:hAnsi="Times New Roman" w:cs="Times New Roman"/>
+        </w:rPr>
+        <w:t>EGB36199.1</w:t>
+      </w:r>
+      <w:r>
+        <w:rPr>
+          <w:rFonts w:ascii="Times New Roman" w:hAnsi="Times New Roman" w:cs="Times New Roman"/>
+        </w:rPr>
+        <w:t>.</w:t>
+      </w:r>
+    </w:p>
+    <w:p>
+      <w:pPr>
+        <w:rPr>
+          <w:rFonts w:ascii="Times New Roman" w:hAnsi="Times New Roman" w:cs="Times New Roman"/>
+        </w:rPr>
+      </w:pPr>
+      <w:proofErr w:type="gramStart"/>
+      <w:r>
+        <w:rPr>
+          <w:rFonts w:ascii="Times New Roman" w:hAnsi="Times New Roman" w:cs="Times New Roman"/>
+        </w:rPr>
+        <w:t>Figure.</w:t>
+      </w:r>
+      <w:proofErr w:type="gramEnd"/>
+      <w:r>
+        <w:rPr>
+          <w:rFonts w:ascii="Times New Roman" w:hAnsi="Times New Roman" w:cs="Times New Roman"/>
+        </w:rPr>
+        <w:t xml:space="preserve"> </w:t>
+      </w:r>
+      <w:proofErr w:type="spellStart"/>
+      <w:proofErr w:type="gramStart"/>
+      <w:r>
+        <w:rPr>
+          <w:rFonts w:ascii="Times New Roman" w:hAnsi="Times New Roman" w:cs="Times New Roman"/>
+        </w:rPr>
+        <w:t>Phylogenetic</w:t>
+      </w:r>
+      <w:proofErr w:type="spellEnd"/>
+      <w:r>
+        <w:rPr>
+          <w:rFonts w:ascii="Times New Roman" w:hAnsi="Times New Roman" w:cs="Times New Roman"/>
+        </w:rPr>
+        <w:t xml:space="preserve"> tree of the amino acid sequence of </w:t>
+      </w:r>
+      <w:proofErr w:type="spellStart"/>
+      <w:r>
+        <w:rPr>
+          <w:rFonts w:ascii="Times New Roman" w:hAnsi="Times New Roman" w:cs="Times New Roman"/>
+        </w:rPr>
+        <w:t>dddL</w:t>
+      </w:r>
+      <w:proofErr w:type="spellEnd"/>
+      <w:r>
+        <w:rPr>
+          <w:rFonts w:ascii="Times New Roman" w:hAnsi="Times New Roman" w:cs="Times New Roman"/>
+        </w:rPr>
+        <w:t xml:space="preserve"> DMSP </w:t>
+      </w:r>
+      <w:proofErr w:type="spellStart"/>
+      <w:r>
+        <w:rPr>
+          <w:rFonts w:ascii="Times New Roman" w:hAnsi="Times New Roman" w:cs="Times New Roman"/>
+        </w:rPr>
+        <w:t>lyase</w:t>
+      </w:r>
+      <w:proofErr w:type="spellEnd"/>
+      <w:r>
+        <w:rPr>
+          <w:rFonts w:ascii="Times New Roman" w:hAnsi="Times New Roman" w:cs="Times New Roman"/>
+        </w:rPr>
+        <w:t xml:space="preserve"> </w:t>
+      </w:r>
+      <w:proofErr w:type="spellStart"/>
+      <w:r>
+        <w:rPr>
+          <w:rFonts w:ascii="Times New Roman" w:hAnsi="Times New Roman" w:cs="Times New Roman"/>
+        </w:rPr>
+        <w:t>homologs</w:t>
+      </w:r>
+      <w:proofErr w:type="spellEnd"/>
+      <w:r>
+        <w:rPr>
+          <w:rFonts w:ascii="Times New Roman" w:hAnsi="Times New Roman" w:cs="Times New Roman"/>
+        </w:rPr>
+        <w:t xml:space="preserve"> from Organic Lake and public databases.</w:t>
+      </w:r>
+      <w:proofErr w:type="gramEnd"/>
+      <w:r>
+        <w:rPr>
+          <w:rFonts w:ascii="Times New Roman" w:hAnsi="Times New Roman" w:cs="Times New Roman"/>
+        </w:rPr>
+        <w:t xml:space="preserve"> The tree was computed from an 84 residue N-terminal region using the neighbor-joining algorithm. Bootstrap values are shown at the nodes. Organic Lake sequences from this study are </w:t>
+      </w:r>
+      <w:r>
+        <w:rPr>
+          <w:rFonts w:ascii="Times New Roman" w:hAnsi="Times New Roman" w:cs="Times New Roman"/>
+        </w:rPr>
+        <w:lastRenderedPageBreak/>
+        <w:t xml:space="preserve">marked with an asterisk (*). Numbers in parentheses are counts of sequences which clustered with the Organic Lake homolog shown in the tree with 90% amino acid identity. Sequences with confirmed DMSP </w:t>
+      </w:r>
+      <w:proofErr w:type="spellStart"/>
+      <w:r>
+        <w:rPr>
+          <w:rFonts w:ascii="Times New Roman" w:hAnsi="Times New Roman" w:cs="Times New Roman"/>
+        </w:rPr>
+        <w:t>lyase</w:t>
+      </w:r>
+      <w:proofErr w:type="spellEnd"/>
+      <w:r>
+        <w:rPr>
+          <w:rFonts w:ascii="Times New Roman" w:hAnsi="Times New Roman" w:cs="Times New Roman"/>
+        </w:rPr>
+        <w:t xml:space="preserve"> activity are shown in bold. Accession numbers from top to bottom are: </w:t>
+      </w:r>
+      <w:r>
+        <w:rPr>
+          <w:rFonts w:ascii="Times New Roman" w:hAnsi="Times New Roman" w:cs="Times New Roman"/>
+        </w:rPr>
+        <w:t>EEB86351.1</w:t>
+      </w:r>
+      <w:r>
+        <w:rPr>
+          <w:rFonts w:ascii="Times New Roman" w:hAnsi="Times New Roman" w:cs="Times New Roman"/>
+        </w:rPr>
+        <w:t xml:space="preserve">, </w:t>
+      </w:r>
+      <w:r>
+        <w:rPr>
+          <w:rFonts w:ascii="Times New Roman" w:hAnsi="Times New Roman" w:cs="Times New Roman"/>
+        </w:rPr>
+        <w:t>ADK55772.1</w:t>
+      </w:r>
+      <w:r>
+        <w:rPr>
+          <w:rFonts w:ascii="Times New Roman" w:hAnsi="Times New Roman" w:cs="Times New Roman"/>
+        </w:rPr>
+        <w:t xml:space="preserve">, </w:t>
+      </w:r>
+      <w:r>
+        <w:rPr>
+          <w:rFonts w:ascii="Times New Roman" w:hAnsi="Times New Roman" w:cs="Times New Roman"/>
+        </w:rPr>
+        <w:t>EAQ07081.1</w:t>
+      </w:r>
+      <w:r>
+        <w:rPr>
+          <w:rFonts w:ascii="Times New Roman" w:hAnsi="Times New Roman" w:cs="Times New Roman"/>
+        </w:rPr>
+        <w:t xml:space="preserve">, </w:t>
+      </w:r>
+      <w:r>
+        <w:rPr>
+          <w:rFonts w:ascii="Times New Roman" w:hAnsi="Times New Roman" w:cs="Times New Roman"/>
+        </w:rPr>
+        <w:t>EEE47811.1</w:t>
+      </w:r>
+      <w:r>
+        <w:rPr>
+          <w:rFonts w:ascii="Times New Roman" w:hAnsi="Times New Roman" w:cs="Times New Roman"/>
+        </w:rPr>
+        <w:t xml:space="preserve">, </w:t>
+      </w:r>
+      <w:r>
+        <w:rPr>
+          <w:rFonts w:ascii="Times New Roman" w:hAnsi="Times New Roman" w:cs="Times New Roman"/>
+        </w:rPr>
+        <w:t>EAV43167.1</w:t>
+      </w:r>
+      <w:r>
+        <w:rPr>
+          <w:rFonts w:ascii="Times New Roman" w:hAnsi="Times New Roman" w:cs="Times New Roman"/>
+        </w:rPr>
+        <w:t>,</w:t>
+      </w:r>
+      <w:r>
+        <w:rPr>
+          <w:rFonts w:ascii="Times New Roman" w:hAnsi="Times New Roman" w:cs="Times New Roman"/>
+        </w:rPr>
+        <w:t xml:space="preserve"> </w:t>
+      </w:r>
+      <w:r>
+        <w:rPr>
+          <w:rFonts w:ascii="Times New Roman" w:hAnsi="Times New Roman" w:cs="Times New Roman"/>
+        </w:rPr>
+        <w:t>EAU41122.1</w:t>
+      </w:r>
+      <w:r>
+        <w:rPr>
+          <w:rFonts w:ascii="Times New Roman" w:hAnsi="Times New Roman" w:cs="Times New Roman"/>
+        </w:rPr>
+        <w:t xml:space="preserve">, </w:t>
+      </w:r>
+      <w:r>
+        <w:rPr>
+          <w:rFonts w:ascii="Times New Roman" w:hAnsi="Times New Roman" w:cs="Times New Roman"/>
+        </w:rPr>
+        <w:t>EAQ10619.1</w:t>
+      </w:r>
+      <w:r>
+        <w:rPr>
+          <w:rFonts w:ascii="Times New Roman" w:hAnsi="Times New Roman" w:cs="Times New Roman"/>
+        </w:rPr>
+        <w:t xml:space="preserve">, </w:t>
+      </w:r>
+      <w:r>
+        <w:rPr>
+          <w:rFonts w:ascii="Times New Roman" w:hAnsi="Times New Roman" w:cs="Times New Roman"/>
+        </w:rPr>
+        <w:t>ABV95046.1</w:t>
+      </w:r>
+      <w:r>
+        <w:rPr>
+          <w:rFonts w:ascii="Times New Roman" w:hAnsi="Times New Roman" w:cs="Times New Roman"/>
+        </w:rPr>
+        <w:t xml:space="preserve">, </w:t>
+      </w:r>
+      <w:r>
+        <w:rPr>
+          <w:rFonts w:ascii="Times New Roman" w:hAnsi="Times New Roman" w:cs="Times New Roman"/>
+        </w:rPr>
+        <w:t>EAQ04071.1</w:t>
+      </w:r>
+      <w:r>
+        <w:rPr>
+          <w:rFonts w:ascii="Times New Roman" w:hAnsi="Times New Roman" w:cs="Times New Roman"/>
+        </w:rPr>
+        <w:t xml:space="preserve">, </w:t>
+      </w:r>
+      <w:r>
+        <w:rPr>
+          <w:rFonts w:ascii="Times New Roman" w:hAnsi="Times New Roman" w:cs="Times New Roman"/>
+        </w:rPr>
+        <w:t>ABA77574.1</w:t>
+      </w:r>
+      <w:r>
+        <w:rPr>
+          <w:rFonts w:ascii="Times New Roman" w:hAnsi="Times New Roman" w:cs="Times New Roman"/>
+        </w:rPr>
+        <w:t xml:space="preserve"> and </w:t>
+      </w:r>
+      <w:r>
+        <w:rPr>
+          <w:rFonts w:ascii="Times New Roman" w:hAnsi="Times New Roman" w:cs="Times New Roman"/>
+        </w:rPr>
+        <w:t>EHJ04839.1</w:t>
+      </w:r>
+      <w:r>
+        <w:rPr>
+          <w:rFonts w:ascii="Times New Roman" w:hAnsi="Times New Roman" w:cs="Times New Roman"/>
+        </w:rPr>
+        <w:t>.</w:t>
+      </w:r>
     </w:p>
     <w:p>
       <w:pPr>

</xml_diff>

<commit_message>
Added cellular diversity figure
</commit_message>
<xml_diff>
--- a/figures_and_tables/Titles_and_legends_to_figures.docx
+++ b/figures_and_tables/Titles_and_legends_to_figures.docx
@@ -176,7 +176,26 @@
         <w:rPr>
           <w:rFonts w:ascii="Times New Roman" w:hAnsi="Times New Roman" w:cs="Times New Roman"/>
         </w:rPr>
-        <w:t xml:space="preserve"> (A) Parameters that var</w:t>
+        <w:t xml:space="preserve"> </w:t>
+      </w:r>
+      <w:r>
+        <w:rPr>
+          <w:rFonts w:ascii="Times New Roman" w:hAnsi="Times New Roman" w:cs="Times New Roman"/>
+          <w:b/>
+        </w:rPr>
+        <w:t>A</w:t>
+      </w:r>
+      <w:r>
+        <w:rPr>
+          <w:rFonts w:ascii="Times New Roman" w:hAnsi="Times New Roman" w:cs="Times New Roman"/>
+        </w:rPr>
+        <w:t>.</w:t>
+      </w:r>
+      <w:r>
+        <w:rPr>
+          <w:rFonts w:ascii="Times New Roman" w:hAnsi="Times New Roman" w:cs="Times New Roman"/>
+        </w:rPr>
+        <w:t xml:space="preserve"> Parameters that var</w:t>
       </w:r>
       <w:r>
         <w:rPr>
@@ -280,14 +299,21 @@
       <w:r>
         <w:rPr>
           <w:rFonts w:ascii="Times New Roman" w:hAnsi="Times New Roman" w:cs="Times New Roman"/>
-        </w:rPr>
-        <w:t>(B</w:t>
-      </w:r>
-      <w:r>
-        <w:rPr>
-          <w:rFonts w:ascii="Times New Roman" w:hAnsi="Times New Roman" w:cs="Times New Roman"/>
-        </w:rPr>
-        <w:t>) Additional f</w:t>
+          <w:b/>
+        </w:rPr>
+        <w:t>B</w:t>
+      </w:r>
+      <w:r>
+        <w:rPr>
+          <w:rFonts w:ascii="Times New Roman" w:hAnsi="Times New Roman" w:cs="Times New Roman"/>
+        </w:rPr>
+        <w:t>.</w:t>
+      </w:r>
+      <w:r>
+        <w:rPr>
+          <w:rFonts w:ascii="Times New Roman" w:hAnsi="Times New Roman" w:cs="Times New Roman"/>
+        </w:rPr>
+        <w:t xml:space="preserve"> Additional f</w:t>
       </w:r>
       <w:r>
         <w:rPr>
@@ -377,24 +403,14 @@
         <w:rPr>
           <w:rFonts w:ascii="Times New Roman" w:hAnsi="Times New Roman" w:cs="Times New Roman"/>
         </w:rPr>
-        <w:t xml:space="preserve">d except nitrate and nitrite (see </w:t>
-      </w:r>
-      <w:proofErr w:type="spellStart"/>
-      <w:r>
-        <w:rPr>
-          <w:rFonts w:ascii="Times New Roman" w:hAnsi="Times New Roman" w:cs="Times New Roman"/>
-        </w:rPr>
-        <w:t>table</w:t>
-      </w:r>
-      <w:proofErr w:type="gramStart"/>
-      <w:r>
-        <w:rPr>
-          <w:rFonts w:ascii="Times New Roman" w:hAnsi="Times New Roman" w:cs="Times New Roman"/>
-        </w:rPr>
-        <w:t>:nutrients</w:t>
-      </w:r>
-      <w:proofErr w:type="spellEnd"/>
-      <w:proofErr w:type="gramEnd"/>
+        <w:t>d except</w:t>
+      </w:r>
+      <w:r>
+        <w:rPr>
+          <w:rFonts w:ascii="Times New Roman" w:hAnsi="Times New Roman" w:cs="Times New Roman"/>
+        </w:rPr>
+        <w:t xml:space="preserve"> nitrate and nitrite (see Table 1</w:t>
+      </w:r>
       <w:r>
         <w:rPr>
           <w:rFonts w:ascii="Times New Roman" w:hAnsi="Times New Roman" w:cs="Times New Roman"/>
@@ -688,26 +704,34 @@
           <w:rFonts w:ascii="Times New Roman" w:hAnsi="Times New Roman" w:cs="Times New Roman"/>
         </w:rPr>
       </w:pPr>
-      <w:r>
-        <w:rPr>
-          <w:rFonts w:ascii="Times New Roman" w:hAnsi="Times New Roman" w:cs="Times New Roman"/>
-        </w:rPr>
-        <w:t>Figure</w:t>
-      </w:r>
-      <w:r>
-        <w:rPr>
-          <w:rFonts w:ascii="Times New Roman" w:hAnsi="Times New Roman" w:cs="Times New Roman"/>
-        </w:rPr>
-        <w:t xml:space="preserve"> (</w:t>
-      </w:r>
-      <w:proofErr w:type="spellStart"/>
-      <w:r>
-        <w:rPr>
-          <w:rFonts w:ascii="Times New Roman" w:hAnsi="Times New Roman" w:cs="Times New Roman"/>
-        </w:rPr>
-        <w:t>genus_heatmap</w:t>
-      </w:r>
-      <w:proofErr w:type="spellEnd"/>
+      <w:proofErr w:type="gramStart"/>
+      <w:r>
+        <w:rPr>
+          <w:rFonts w:ascii="Times New Roman" w:hAnsi="Times New Roman" w:cs="Times New Roman"/>
+        </w:rPr>
+        <w:t>Figure 2.</w:t>
+      </w:r>
+      <w:proofErr w:type="gramEnd"/>
+      <w:r>
+        <w:rPr>
+          <w:rFonts w:ascii="Times New Roman" w:hAnsi="Times New Roman" w:cs="Times New Roman"/>
+        </w:rPr>
+        <w:t xml:space="preserve"> </w:t>
+      </w:r>
+      <w:proofErr w:type="gramStart"/>
+      <w:r>
+        <w:rPr>
+          <w:rFonts w:ascii="Times New Roman" w:hAnsi="Times New Roman" w:cs="Times New Roman"/>
+        </w:rPr>
+        <w:t>Diversity of (</w:t>
+      </w:r>
+      <w:r>
+        <w:rPr>
+          <w:rFonts w:ascii="Times New Roman" w:hAnsi="Times New Roman" w:cs="Times New Roman"/>
+          <w:b/>
+        </w:rPr>
+        <w:t>A</w:t>
+      </w:r>
       <w:r>
         <w:rPr>
           <w:rFonts w:ascii="Times New Roman" w:hAnsi="Times New Roman" w:cs="Times New Roman"/>
@@ -718,67 +742,71 @@
         <w:rPr>
           <w:rFonts w:ascii="Times New Roman" w:hAnsi="Times New Roman" w:cs="Times New Roman"/>
         </w:rPr>
-        <w:t xml:space="preserve">. </w:t>
-      </w:r>
-      <w:proofErr w:type="spellStart"/>
-      <w:r>
-        <w:rPr>
-          <w:rFonts w:ascii="Times New Roman" w:hAnsi="Times New Roman" w:cs="Times New Roman"/>
-        </w:rPr>
-        <w:t>Heatma</w:t>
-      </w:r>
-      <w:r>
-        <w:rPr>
-          <w:rFonts w:ascii="Times New Roman" w:hAnsi="Times New Roman" w:cs="Times New Roman"/>
-        </w:rPr>
-        <w:t>p</w:t>
-      </w:r>
-      <w:proofErr w:type="spellEnd"/>
-      <w:r>
-        <w:rPr>
-          <w:rFonts w:ascii="Times New Roman" w:hAnsi="Times New Roman" w:cs="Times New Roman"/>
-        </w:rPr>
-        <w:t xml:space="preserve"> and </w:t>
-      </w:r>
-      <w:proofErr w:type="spellStart"/>
-      <w:r>
-        <w:rPr>
-          <w:rFonts w:ascii="Times New Roman" w:hAnsi="Times New Roman" w:cs="Times New Roman"/>
-        </w:rPr>
-        <w:t>biclustering</w:t>
-      </w:r>
-      <w:proofErr w:type="spellEnd"/>
-      <w:r>
-        <w:rPr>
-          <w:rFonts w:ascii="Times New Roman" w:hAnsi="Times New Roman" w:cs="Times New Roman"/>
-        </w:rPr>
-        <w:t xml:space="preserve"> plot of the SSU composition of size fractionated (3.0, 0.8 and 0.1 µ</w:t>
-      </w:r>
-      <w:proofErr w:type="gramStart"/>
-      <w:r>
-        <w:rPr>
-          <w:rFonts w:ascii="Times New Roman" w:hAnsi="Times New Roman" w:cs="Times New Roman"/>
-        </w:rPr>
-        <w:t>m )</w:t>
+        <w:t xml:space="preserve"> Bacteria </w:t>
+      </w:r>
+      <w:r>
+        <w:rPr>
+          <w:rFonts w:ascii="Times New Roman" w:hAnsi="Times New Roman" w:cs="Times New Roman"/>
+        </w:rPr>
+        <w:t>and (</w:t>
+      </w:r>
+      <w:r>
+        <w:rPr>
+          <w:rFonts w:ascii="Times New Roman" w:hAnsi="Times New Roman" w:cs="Times New Roman"/>
+          <w:b/>
+        </w:rPr>
+        <w:t>B</w:t>
+      </w:r>
+      <w:r>
+        <w:rPr>
+          <w:rFonts w:ascii="Times New Roman" w:hAnsi="Times New Roman" w:cs="Times New Roman"/>
+        </w:rPr>
+        <w:t>)</w:t>
+      </w:r>
+      <w:r>
+        <w:rPr>
+          <w:rFonts w:ascii="Times New Roman" w:hAnsi="Times New Roman" w:cs="Times New Roman"/>
+        </w:rPr>
+        <w:t xml:space="preserve"> </w:t>
+      </w:r>
+      <w:proofErr w:type="spellStart"/>
+      <w:r>
+        <w:rPr>
+          <w:rFonts w:ascii="Times New Roman" w:hAnsi="Times New Roman" w:cs="Times New Roman"/>
+        </w:rPr>
+        <w:t>Eucarya</w:t>
+      </w:r>
+      <w:proofErr w:type="spellEnd"/>
+      <w:r>
+        <w:rPr>
+          <w:rFonts w:ascii="Times New Roman" w:hAnsi="Times New Roman" w:cs="Times New Roman"/>
+        </w:rPr>
+        <w:t xml:space="preserve"> from each size fraction (0.1, 0.8 and 3.0 µm) at each sample depth (1.7–6.7m) or Organic Lake.</w:t>
       </w:r>
       <w:proofErr w:type="gramEnd"/>
       <w:r>
         <w:rPr>
           <w:rFonts w:ascii="Times New Roman" w:hAnsi="Times New Roman" w:cs="Times New Roman"/>
         </w:rPr>
-        <w:t xml:space="preserve"> samples from a depth profile (1.7, 4.2, 5.7, 6.5 and 6.7 m) of Organic Lake. SSU were classified to the taxonomic rank that gave bootstrap confidence &gt; 85% to the </w:t>
-      </w:r>
-      <w:r>
-        <w:rPr>
-          <w:rFonts w:ascii="Times New Roman" w:hAnsi="Times New Roman" w:cs="Times New Roman"/>
-        </w:rPr>
-        <w:t>genus</w:t>
-      </w:r>
-      <w:r>
-        <w:rPr>
-          <w:rFonts w:ascii="Times New Roman" w:hAnsi="Times New Roman" w:cs="Times New Roman"/>
-        </w:rPr>
-        <w:t xml:space="preserve"> level. </w:t>
+        <w:t xml:space="preserve"> The x-axis shows counts of SSU sequences normalized to the average number of reads acquired </w:t>
+      </w:r>
+      <w:r>
+        <w:rPr>
+          <w:rFonts w:ascii="Times New Roman" w:hAnsi="Times New Roman" w:cs="Times New Roman"/>
+        </w:rPr>
+        <w:t>for each sample</w:t>
+      </w:r>
+      <w:r>
+        <w:rPr>
+          <w:rFonts w:ascii="Times New Roman" w:hAnsi="Times New Roman" w:cs="Times New Roman"/>
+        </w:rPr>
+        <w:t>.</w:t>
+      </w:r>
+      <w:r>
+        <w:rPr>
+          <w:rFonts w:ascii="Times New Roman" w:hAnsi="Times New Roman" w:cs="Times New Roman"/>
+        </w:rPr>
+        <w:t xml:space="preserve"> </w:t>
       </w:r>
     </w:p>
     <w:p>
@@ -787,6 +815,7 @@
           <w:rFonts w:ascii="Times New Roman" w:hAnsi="Times New Roman" w:cs="Times New Roman"/>
         </w:rPr>
       </w:pPr>
+      <w:proofErr w:type="gramStart"/>
       <w:r>
         <w:rPr>
           <w:rFonts w:ascii="Times New Roman" w:hAnsi="Times New Roman" w:cs="Times New Roman"/>
@@ -797,230 +826,116 @@
         <w:rPr>
           <w:rFonts w:ascii="Times New Roman" w:hAnsi="Times New Roman" w:cs="Times New Roman"/>
         </w:rPr>
-        <w:t xml:space="preserve"> (CNS)</w:t>
-      </w:r>
-      <w:r>
-        <w:rPr>
-          <w:rFonts w:ascii="Times New Roman" w:hAnsi="Times New Roman" w:cs="Times New Roman"/>
-        </w:rPr>
-        <w:t xml:space="preserve">. </w:t>
-      </w:r>
-      <w:proofErr w:type="gramStart"/>
-      <w:r>
-        <w:rPr>
-          <w:rFonts w:ascii="Times New Roman" w:hAnsi="Times New Roman" w:cs="Times New Roman"/>
-        </w:rPr>
-        <w:t>Genetic potential for elemental cycles in Organic Lake.</w:t>
+        <w:t xml:space="preserve"> 3</w:t>
+      </w:r>
+      <w:r>
+        <w:rPr>
+          <w:rFonts w:ascii="Times New Roman" w:hAnsi="Times New Roman" w:cs="Times New Roman"/>
+        </w:rPr>
+        <w:t>.</w:t>
       </w:r>
       <w:proofErr w:type="gramEnd"/>
       <w:r>
         <w:rPr>
           <w:rFonts w:ascii="Times New Roman" w:hAnsi="Times New Roman" w:cs="Times New Roman"/>
         </w:rPr>
-        <w:t xml:space="preserve"> The number of ORFs that matched to key KEGG </w:t>
-      </w:r>
-      <w:proofErr w:type="spellStart"/>
-      <w:r>
-        <w:rPr>
-          <w:rFonts w:ascii="Times New Roman" w:hAnsi="Times New Roman" w:cs="Times New Roman"/>
-        </w:rPr>
-        <w:t>orthologs</w:t>
-      </w:r>
-      <w:proofErr w:type="spellEnd"/>
-      <w:r>
-        <w:rPr>
-          <w:rFonts w:ascii="Times New Roman" w:hAnsi="Times New Roman" w:cs="Times New Roman"/>
-        </w:rPr>
-        <w:t xml:space="preserve"> in the carbon, nitrogen and sulfur cycles from each sample was normalized across samples (100 000 reads) and plotted. The 3.0, 0.8 and 0.1 µm filters are shown as green, red and blue respectively. The relative counts for genes that map to each process are proportional to the arrow size</w:t>
-      </w:r>
-      <w:r>
-        <w:rPr>
-          <w:rFonts w:ascii="Times New Roman" w:hAnsi="Times New Roman" w:cs="Times New Roman"/>
-        </w:rPr>
-        <w:t xml:space="preserve"> shown on a log10 scale</w:t>
-      </w:r>
-      <w:r>
-        <w:rPr>
-          <w:rFonts w:ascii="Times New Roman" w:hAnsi="Times New Roman" w:cs="Times New Roman"/>
-        </w:rPr>
-        <w:t xml:space="preserve">. </w:t>
-      </w:r>
-      <w:r>
-        <w:rPr>
-          <w:rFonts w:ascii="Times New Roman" w:hAnsi="Times New Roman" w:cs="Times New Roman"/>
-          <w:b/>
-        </w:rPr>
-        <w:t>A</w:t>
-      </w:r>
-      <w:r>
-        <w:rPr>
-          <w:rFonts w:ascii="Times New Roman" w:hAnsi="Times New Roman" w:cs="Times New Roman"/>
-        </w:rPr>
-        <w:t xml:space="preserve">. Carbon cycle KEGG </w:t>
-      </w:r>
-      <w:proofErr w:type="spellStart"/>
-      <w:r>
-        <w:rPr>
-          <w:rFonts w:ascii="Times New Roman" w:hAnsi="Times New Roman" w:cs="Times New Roman"/>
-        </w:rPr>
-        <w:t>orthologs</w:t>
-      </w:r>
-      <w:proofErr w:type="spellEnd"/>
-      <w:r>
-        <w:rPr>
-          <w:rFonts w:ascii="Times New Roman" w:hAnsi="Times New Roman" w:cs="Times New Roman"/>
-        </w:rPr>
-        <w:t xml:space="preserve"> are: aerobic carbon fixation (), aerobic carbon </w:t>
-      </w:r>
-      <w:proofErr w:type="gramStart"/>
-      <w:r>
-        <w:rPr>
-          <w:rFonts w:ascii="Times New Roman" w:hAnsi="Times New Roman" w:cs="Times New Roman"/>
-        </w:rPr>
-        <w:t>fixation(</w:t>
-      </w:r>
-      <w:proofErr w:type="gramEnd"/>
-      <w:r>
-        <w:rPr>
-          <w:rFonts w:ascii="Times New Roman" w:hAnsi="Times New Roman" w:cs="Times New Roman"/>
-        </w:rPr>
-        <w:t xml:space="preserve">), CO oxidation(), methane oxidation(), anaerobic carbon fixation(), fermentation () and </w:t>
-      </w:r>
-      <w:proofErr w:type="spellStart"/>
-      <w:r>
-        <w:rPr>
-          <w:rFonts w:ascii="Times New Roman" w:hAnsi="Times New Roman" w:cs="Times New Roman"/>
-        </w:rPr>
-        <w:t>methanogenesis</w:t>
-      </w:r>
-      <w:proofErr w:type="spellEnd"/>
-      <w:r>
-        <w:rPr>
-          <w:rFonts w:ascii="Times New Roman" w:hAnsi="Times New Roman" w:cs="Times New Roman"/>
-        </w:rPr>
-        <w:t xml:space="preserve">. </w:t>
-      </w:r>
-      <w:r>
-        <w:rPr>
-          <w:rFonts w:ascii="Times New Roman" w:hAnsi="Times New Roman" w:cs="Times New Roman"/>
-          <w:b/>
-        </w:rPr>
-        <w:t>B</w:t>
-      </w:r>
-      <w:r>
-        <w:rPr>
-          <w:rFonts w:ascii="Times New Roman" w:hAnsi="Times New Roman" w:cs="Times New Roman"/>
-        </w:rPr>
-        <w:t xml:space="preserve">. Nitrogen cycle KEGG </w:t>
-      </w:r>
-      <w:proofErr w:type="spellStart"/>
-      <w:r>
-        <w:rPr>
-          <w:rFonts w:ascii="Times New Roman" w:hAnsi="Times New Roman" w:cs="Times New Roman"/>
-        </w:rPr>
-        <w:t>orthologs</w:t>
-      </w:r>
-      <w:proofErr w:type="spellEnd"/>
-      <w:r>
-        <w:rPr>
-          <w:rFonts w:ascii="Times New Roman" w:hAnsi="Times New Roman" w:cs="Times New Roman"/>
-        </w:rPr>
-        <w:t xml:space="preserve"> are:   nitrogen assimilation (), mineralization (),</w:t>
-      </w:r>
-      <w:r>
-        <w:rPr>
-          <w:rFonts w:ascii="Times New Roman" w:hAnsi="Times New Roman" w:cs="Times New Roman"/>
-        </w:rPr>
-        <w:t xml:space="preserve"> nitrogen fixation (), </w:t>
-      </w:r>
-      <w:proofErr w:type="spellStart"/>
-      <w:r>
-        <w:rPr>
-          <w:rFonts w:ascii="Times New Roman" w:hAnsi="Times New Roman" w:cs="Times New Roman"/>
-        </w:rPr>
-        <w:t>denitrification</w:t>
-      </w:r>
-      <w:proofErr w:type="spellEnd"/>
-      <w:r>
-        <w:rPr>
-          <w:rFonts w:ascii="Times New Roman" w:hAnsi="Times New Roman" w:cs="Times New Roman"/>
-        </w:rPr>
-        <w:t xml:space="preserve"> (), </w:t>
-      </w:r>
-      <w:proofErr w:type="spellStart"/>
-      <w:r>
-        <w:rPr>
-          <w:rFonts w:ascii="Times New Roman" w:hAnsi="Times New Roman" w:cs="Times New Roman"/>
-        </w:rPr>
-        <w:t>ammonification</w:t>
-      </w:r>
-      <w:proofErr w:type="spellEnd"/>
-      <w:r>
-        <w:rPr>
-          <w:rFonts w:ascii="Times New Roman" w:hAnsi="Times New Roman" w:cs="Times New Roman"/>
-        </w:rPr>
-        <w:t xml:space="preserve"> () and nitrification (). </w:t>
-      </w:r>
-      <w:r>
-        <w:rPr>
-          <w:rFonts w:ascii="Times New Roman" w:hAnsi="Times New Roman" w:cs="Times New Roman"/>
-          <w:b/>
-        </w:rPr>
-        <w:t>C</w:t>
-      </w:r>
-      <w:r>
-        <w:rPr>
-          <w:rFonts w:ascii="Times New Roman" w:hAnsi="Times New Roman" w:cs="Times New Roman"/>
-        </w:rPr>
-        <w:t xml:space="preserve">. Sulfur cycle KEGG </w:t>
-      </w:r>
-      <w:proofErr w:type="spellStart"/>
-      <w:r>
-        <w:rPr>
-          <w:rFonts w:ascii="Times New Roman" w:hAnsi="Times New Roman" w:cs="Times New Roman"/>
-        </w:rPr>
-        <w:t>orthorlogs</w:t>
-      </w:r>
-      <w:proofErr w:type="spellEnd"/>
-      <w:r>
-        <w:rPr>
-          <w:rFonts w:ascii="Times New Roman" w:hAnsi="Times New Roman" w:cs="Times New Roman"/>
-        </w:rPr>
-        <w:t xml:space="preserve"> are: assimilatory sulfate reduction (), mineralization (), </w:t>
-      </w:r>
-      <w:proofErr w:type="spellStart"/>
-      <w:r>
-        <w:rPr>
-          <w:rFonts w:ascii="Times New Roman" w:hAnsi="Times New Roman" w:cs="Times New Roman"/>
-        </w:rPr>
-        <w:t>dissimilatory</w:t>
-      </w:r>
-      <w:proofErr w:type="spellEnd"/>
-      <w:r>
-        <w:rPr>
-          <w:rFonts w:ascii="Times New Roman" w:hAnsi="Times New Roman" w:cs="Times New Roman"/>
-        </w:rPr>
-        <w:t xml:space="preserve"> sulfate reduction and sulfur </w:t>
-      </w:r>
-      <w:proofErr w:type="spellStart"/>
-      <w:r>
-        <w:rPr>
-          <w:rFonts w:ascii="Times New Roman" w:hAnsi="Times New Roman" w:cs="Times New Roman"/>
-        </w:rPr>
-        <w:t>oxidiation</w:t>
-      </w:r>
-      <w:proofErr w:type="spellEnd"/>
-      <w:r>
-        <w:rPr>
-          <w:rFonts w:ascii="Times New Roman" w:hAnsi="Times New Roman" w:cs="Times New Roman"/>
-        </w:rPr>
-        <w:t xml:space="preserve">. </w:t>
-      </w:r>
-      <w:r>
-        <w:rPr>
-          <w:rFonts w:ascii="Times New Roman" w:hAnsi="Times New Roman" w:cs="Times New Roman"/>
-        </w:rPr>
         <w:t xml:space="preserve"> </w:t>
+      </w:r>
+      <w:proofErr w:type="spellStart"/>
+      <w:r>
+        <w:rPr>
+          <w:rFonts w:ascii="Times New Roman" w:hAnsi="Times New Roman" w:cs="Times New Roman"/>
+        </w:rPr>
+        <w:t>Heatma</w:t>
+      </w:r>
+      <w:r>
+        <w:rPr>
+          <w:rFonts w:ascii="Times New Roman" w:hAnsi="Times New Roman" w:cs="Times New Roman"/>
+        </w:rPr>
+        <w:t>p</w:t>
+      </w:r>
+      <w:proofErr w:type="spellEnd"/>
+      <w:r>
+        <w:rPr>
+          <w:rFonts w:ascii="Times New Roman" w:hAnsi="Times New Roman" w:cs="Times New Roman"/>
+        </w:rPr>
+        <w:t xml:space="preserve"> and </w:t>
+      </w:r>
+      <w:proofErr w:type="spellStart"/>
+      <w:r>
+        <w:rPr>
+          <w:rFonts w:ascii="Times New Roman" w:hAnsi="Times New Roman" w:cs="Times New Roman"/>
+        </w:rPr>
+        <w:t>biclustering</w:t>
+      </w:r>
+      <w:proofErr w:type="spellEnd"/>
+      <w:r>
+        <w:rPr>
+          <w:rFonts w:ascii="Times New Roman" w:hAnsi="Times New Roman" w:cs="Times New Roman"/>
+        </w:rPr>
+        <w:t xml:space="preserve"> plot of the SSU composition of size fractionated (3.0, 0.8 and 0.1 µ</w:t>
+      </w:r>
+      <w:r>
+        <w:rPr>
+          <w:rFonts w:ascii="Times New Roman" w:hAnsi="Times New Roman" w:cs="Times New Roman"/>
+        </w:rPr>
+        <w:t>m</w:t>
+      </w:r>
+      <w:r>
+        <w:rPr>
+          <w:rFonts w:ascii="Times New Roman" w:hAnsi="Times New Roman" w:cs="Times New Roman"/>
+        </w:rPr>
+        <w:t xml:space="preserve">) samples from a depth profile (1.7, 4.2, 5.7, 6.5 and 6.7 m) of Organic Lake. SSU were classified to the taxonomic rank that gave bootstrap confidence &gt; 85% to the </w:t>
+      </w:r>
+      <w:r>
+        <w:rPr>
+          <w:rFonts w:ascii="Times New Roman" w:hAnsi="Times New Roman" w:cs="Times New Roman"/>
+        </w:rPr>
+        <w:t>genus</w:t>
+      </w:r>
+      <w:r>
+        <w:rPr>
+          <w:rFonts w:ascii="Times New Roman" w:hAnsi="Times New Roman" w:cs="Times New Roman"/>
+        </w:rPr>
+        <w:t xml:space="preserve"> level. </w:t>
+      </w:r>
+      <w:r>
+        <w:rPr>
+          <w:rFonts w:ascii="Times New Roman" w:hAnsi="Times New Roman" w:cs="Times New Roman"/>
+        </w:rPr>
+        <w:t xml:space="preserve">SSU counts were normalized to the </w:t>
+      </w:r>
+      <w:r>
+        <w:rPr>
+          <w:rFonts w:ascii="Times New Roman" w:hAnsi="Times New Roman" w:cs="Times New Roman"/>
+        </w:rPr>
+        <w:t xml:space="preserve">average </w:t>
+      </w:r>
+      <w:r>
+        <w:rPr>
+          <w:rFonts w:ascii="Times New Roman" w:hAnsi="Times New Roman" w:cs="Times New Roman"/>
+        </w:rPr>
+        <w:t>number of</w:t>
+      </w:r>
+      <w:r>
+        <w:rPr>
+          <w:rFonts w:ascii="Times New Roman" w:hAnsi="Times New Roman" w:cs="Times New Roman"/>
+        </w:rPr>
+        <w:t xml:space="preserve"> reads from each sample and square root transformed. </w:t>
+      </w:r>
+      <w:proofErr w:type="spellStart"/>
+      <w:r>
+        <w:rPr>
+          <w:rFonts w:ascii="Times New Roman" w:hAnsi="Times New Roman" w:cs="Times New Roman"/>
+        </w:rPr>
+        <w:t>Taxa</w:t>
+      </w:r>
+      <w:proofErr w:type="spellEnd"/>
+      <w:r>
+        <w:rPr>
+          <w:rFonts w:ascii="Times New Roman" w:hAnsi="Times New Roman" w:cs="Times New Roman"/>
+        </w:rPr>
+        <w:t xml:space="preserve"> that comprised &lt;2% of the sample were not included.</w:t>
       </w:r>
     </w:p>
     <w:p>
@@ -1029,6 +944,7 @@
           <w:rFonts w:ascii="Times New Roman" w:hAnsi="Times New Roman" w:cs="Times New Roman"/>
         </w:rPr>
       </w:pPr>
+      <w:proofErr w:type="gramStart"/>
       <w:r>
         <w:rPr>
           <w:rFonts w:ascii="Times New Roman" w:hAnsi="Times New Roman" w:cs="Times New Roman"/>
@@ -1039,6 +955,285 @@
         <w:rPr>
           <w:rFonts w:ascii="Times New Roman" w:hAnsi="Times New Roman" w:cs="Times New Roman"/>
         </w:rPr>
+        <w:t xml:space="preserve"> 4.</w:t>
+      </w:r>
+      <w:proofErr w:type="gramEnd"/>
+      <w:r>
+        <w:rPr>
+          <w:rFonts w:ascii="Times New Roman" w:hAnsi="Times New Roman" w:cs="Times New Roman"/>
+        </w:rPr>
+        <w:t xml:space="preserve"> </w:t>
+      </w:r>
+      <w:proofErr w:type="gramStart"/>
+      <w:r>
+        <w:rPr>
+          <w:rFonts w:ascii="Times New Roman" w:hAnsi="Times New Roman" w:cs="Times New Roman"/>
+        </w:rPr>
+        <w:t xml:space="preserve">Genetic potential for </w:t>
+      </w:r>
+      <w:r>
+        <w:rPr>
+          <w:rFonts w:ascii="Times New Roman" w:hAnsi="Times New Roman" w:cs="Times New Roman"/>
+        </w:rPr>
+        <w:t xml:space="preserve">carbon, nitrogen and sulfur </w:t>
+      </w:r>
+      <w:r>
+        <w:rPr>
+          <w:rFonts w:ascii="Times New Roman" w:hAnsi="Times New Roman" w:cs="Times New Roman"/>
+        </w:rPr>
+        <w:t>in Organic Lake.</w:t>
+      </w:r>
+      <w:proofErr w:type="gramEnd"/>
+      <w:r>
+        <w:rPr>
+          <w:rFonts w:ascii="Times New Roman" w:hAnsi="Times New Roman" w:cs="Times New Roman"/>
+        </w:rPr>
+        <w:t xml:space="preserve"> The number of ORFs that matched to key KEGG </w:t>
+      </w:r>
+      <w:proofErr w:type="spellStart"/>
+      <w:r>
+        <w:rPr>
+          <w:rFonts w:ascii="Times New Roman" w:hAnsi="Times New Roman" w:cs="Times New Roman"/>
+        </w:rPr>
+        <w:t>orthologs</w:t>
+      </w:r>
+      <w:proofErr w:type="spellEnd"/>
+      <w:r>
+        <w:rPr>
+          <w:rFonts w:ascii="Times New Roman" w:hAnsi="Times New Roman" w:cs="Times New Roman"/>
+        </w:rPr>
+        <w:t xml:space="preserve"> in the </w:t>
+      </w:r>
+      <w:r>
+        <w:rPr>
+          <w:rFonts w:ascii="Times New Roman" w:hAnsi="Times New Roman" w:cs="Times New Roman"/>
+        </w:rPr>
+        <w:t>C, N and S</w:t>
+      </w:r>
+      <w:r>
+        <w:rPr>
+          <w:rFonts w:ascii="Times New Roman" w:hAnsi="Times New Roman" w:cs="Times New Roman"/>
+        </w:rPr>
+        <w:t xml:space="preserve"> cycles from each sample was normalized across samples (100 000 reads) and plotted. The 3.0, 0.8 and 0.1 µm </w:t>
+      </w:r>
+      <w:r>
+        <w:rPr>
+          <w:rFonts w:ascii="Times New Roman" w:hAnsi="Times New Roman" w:cs="Times New Roman"/>
+        </w:rPr>
+        <w:t>size fractions</w:t>
+      </w:r>
+      <w:r>
+        <w:rPr>
+          <w:rFonts w:ascii="Times New Roman" w:hAnsi="Times New Roman" w:cs="Times New Roman"/>
+        </w:rPr>
+        <w:t xml:space="preserve"> are shown as green, red and blue respectively. The relative counts for genes that map to each process are proportional to the arrow size</w:t>
+      </w:r>
+      <w:r>
+        <w:rPr>
+          <w:rFonts w:ascii="Times New Roman" w:hAnsi="Times New Roman" w:cs="Times New Roman"/>
+        </w:rPr>
+        <w:t xml:space="preserve"> shown on a log10 scale</w:t>
+      </w:r>
+      <w:r>
+        <w:rPr>
+          <w:rFonts w:ascii="Times New Roman" w:hAnsi="Times New Roman" w:cs="Times New Roman"/>
+        </w:rPr>
+        <w:t xml:space="preserve">. </w:t>
+      </w:r>
+      <w:r>
+        <w:rPr>
+          <w:rFonts w:ascii="Times New Roman" w:hAnsi="Times New Roman" w:cs="Times New Roman"/>
+          <w:b/>
+        </w:rPr>
+        <w:t>A</w:t>
+      </w:r>
+      <w:r>
+        <w:rPr>
+          <w:rFonts w:ascii="Times New Roman" w:hAnsi="Times New Roman" w:cs="Times New Roman"/>
+        </w:rPr>
+        <w:t xml:space="preserve">. Carbon cycle KEGG </w:t>
+      </w:r>
+      <w:proofErr w:type="spellStart"/>
+      <w:r>
+        <w:rPr>
+          <w:rFonts w:ascii="Times New Roman" w:hAnsi="Times New Roman" w:cs="Times New Roman"/>
+        </w:rPr>
+        <w:t>orthologs</w:t>
+      </w:r>
+      <w:proofErr w:type="spellEnd"/>
+      <w:r>
+        <w:rPr>
+          <w:rFonts w:ascii="Times New Roman" w:hAnsi="Times New Roman" w:cs="Times New Roman"/>
+        </w:rPr>
+        <w:t xml:space="preserve"> are: aerobic carbon fixation (), aerobic carbon </w:t>
+      </w:r>
+      <w:proofErr w:type="gramStart"/>
+      <w:r>
+        <w:rPr>
+          <w:rFonts w:ascii="Times New Roman" w:hAnsi="Times New Roman" w:cs="Times New Roman"/>
+        </w:rPr>
+        <w:t>fixation(</w:t>
+      </w:r>
+      <w:proofErr w:type="gramEnd"/>
+      <w:r>
+        <w:rPr>
+          <w:rFonts w:ascii="Times New Roman" w:hAnsi="Times New Roman" w:cs="Times New Roman"/>
+        </w:rPr>
+        <w:t xml:space="preserve">), CO oxidation(), methane oxidation(), anaerobic carbon fixation(), fermentation () and </w:t>
+      </w:r>
+      <w:proofErr w:type="spellStart"/>
+      <w:r>
+        <w:rPr>
+          <w:rFonts w:ascii="Times New Roman" w:hAnsi="Times New Roman" w:cs="Times New Roman"/>
+        </w:rPr>
+        <w:t>methanogenesis</w:t>
+      </w:r>
+      <w:proofErr w:type="spellEnd"/>
+      <w:r>
+        <w:rPr>
+          <w:rFonts w:ascii="Times New Roman" w:hAnsi="Times New Roman" w:cs="Times New Roman"/>
+        </w:rPr>
+        <w:t xml:space="preserve">. </w:t>
+      </w:r>
+      <w:r>
+        <w:rPr>
+          <w:rFonts w:ascii="Times New Roman" w:hAnsi="Times New Roman" w:cs="Times New Roman"/>
+          <w:b/>
+        </w:rPr>
+        <w:t>B</w:t>
+      </w:r>
+      <w:r>
+        <w:rPr>
+          <w:rFonts w:ascii="Times New Roman" w:hAnsi="Times New Roman" w:cs="Times New Roman"/>
+        </w:rPr>
+        <w:t xml:space="preserve">. Nitrogen cycle KEGG </w:t>
+      </w:r>
+      <w:proofErr w:type="spellStart"/>
+      <w:r>
+        <w:rPr>
+          <w:rFonts w:ascii="Times New Roman" w:hAnsi="Times New Roman" w:cs="Times New Roman"/>
+        </w:rPr>
+        <w:t>orthologs</w:t>
+      </w:r>
+      <w:proofErr w:type="spellEnd"/>
+      <w:r>
+        <w:rPr>
+          <w:rFonts w:ascii="Times New Roman" w:hAnsi="Times New Roman" w:cs="Times New Roman"/>
+        </w:rPr>
+        <w:t xml:space="preserve"> are:   nitrogen assimilation (), mineralization (),</w:t>
+      </w:r>
+      <w:r>
+        <w:rPr>
+          <w:rFonts w:ascii="Times New Roman" w:hAnsi="Times New Roman" w:cs="Times New Roman"/>
+        </w:rPr>
+        <w:t xml:space="preserve"> nitrogen fixation (), </w:t>
+      </w:r>
+      <w:proofErr w:type="spellStart"/>
+      <w:r>
+        <w:rPr>
+          <w:rFonts w:ascii="Times New Roman" w:hAnsi="Times New Roman" w:cs="Times New Roman"/>
+        </w:rPr>
+        <w:t>denitrification</w:t>
+      </w:r>
+      <w:proofErr w:type="spellEnd"/>
+      <w:r>
+        <w:rPr>
+          <w:rFonts w:ascii="Times New Roman" w:hAnsi="Times New Roman" w:cs="Times New Roman"/>
+        </w:rPr>
+        <w:t xml:space="preserve"> (), </w:t>
+      </w:r>
+      <w:proofErr w:type="spellStart"/>
+      <w:r>
+        <w:rPr>
+          <w:rFonts w:ascii="Times New Roman" w:hAnsi="Times New Roman" w:cs="Times New Roman"/>
+        </w:rPr>
+        <w:t>ammonification</w:t>
+      </w:r>
+      <w:proofErr w:type="spellEnd"/>
+      <w:r>
+        <w:rPr>
+          <w:rFonts w:ascii="Times New Roman" w:hAnsi="Times New Roman" w:cs="Times New Roman"/>
+        </w:rPr>
+        <w:t xml:space="preserve"> () and nitrification (). </w:t>
+      </w:r>
+      <w:r>
+        <w:rPr>
+          <w:rFonts w:ascii="Times New Roman" w:hAnsi="Times New Roman" w:cs="Times New Roman"/>
+          <w:b/>
+        </w:rPr>
+        <w:t>C</w:t>
+      </w:r>
+      <w:r>
+        <w:rPr>
+          <w:rFonts w:ascii="Times New Roman" w:hAnsi="Times New Roman" w:cs="Times New Roman"/>
+        </w:rPr>
+        <w:t xml:space="preserve">. Sulfur cycle KEGG </w:t>
+      </w:r>
+      <w:proofErr w:type="spellStart"/>
+      <w:r>
+        <w:rPr>
+          <w:rFonts w:ascii="Times New Roman" w:hAnsi="Times New Roman" w:cs="Times New Roman"/>
+        </w:rPr>
+        <w:t>orthorlogs</w:t>
+      </w:r>
+      <w:proofErr w:type="spellEnd"/>
+      <w:r>
+        <w:rPr>
+          <w:rFonts w:ascii="Times New Roman" w:hAnsi="Times New Roman" w:cs="Times New Roman"/>
+        </w:rPr>
+        <w:t xml:space="preserve"> are: assimilatory sulfate reduction (), mineralization (), </w:t>
+      </w:r>
+      <w:proofErr w:type="spellStart"/>
+      <w:r>
+        <w:rPr>
+          <w:rFonts w:ascii="Times New Roman" w:hAnsi="Times New Roman" w:cs="Times New Roman"/>
+        </w:rPr>
+        <w:t>dissimilatory</w:t>
+      </w:r>
+      <w:proofErr w:type="spellEnd"/>
+      <w:r>
+        <w:rPr>
+          <w:rFonts w:ascii="Times New Roman" w:hAnsi="Times New Roman" w:cs="Times New Roman"/>
+        </w:rPr>
+        <w:t xml:space="preserve"> sulfate reduction and sulfur </w:t>
+      </w:r>
+      <w:proofErr w:type="spellStart"/>
+      <w:r>
+        <w:rPr>
+          <w:rFonts w:ascii="Times New Roman" w:hAnsi="Times New Roman" w:cs="Times New Roman"/>
+        </w:rPr>
+        <w:t>oxidiation</w:t>
+      </w:r>
+      <w:proofErr w:type="spellEnd"/>
+      <w:r>
+        <w:rPr>
+          <w:rFonts w:ascii="Times New Roman" w:hAnsi="Times New Roman" w:cs="Times New Roman"/>
+        </w:rPr>
+        <w:t xml:space="preserve">. </w:t>
+      </w:r>
+      <w:r>
+        <w:rPr>
+          <w:rFonts w:ascii="Times New Roman" w:hAnsi="Times New Roman" w:cs="Times New Roman"/>
+        </w:rPr>
+        <w:t xml:space="preserve"> </w:t>
+      </w:r>
+    </w:p>
+    <w:p>
+      <w:pPr>
+        <w:rPr>
+          <w:rFonts w:ascii="Times New Roman" w:hAnsi="Times New Roman" w:cs="Times New Roman"/>
+        </w:rPr>
+      </w:pPr>
+      <w:r>
+        <w:rPr>
+          <w:rFonts w:ascii="Times New Roman" w:hAnsi="Times New Roman" w:cs="Times New Roman"/>
+        </w:rPr>
+        <w:t>Figure</w:t>
+      </w:r>
+      <w:r>
+        <w:rPr>
+          <w:rFonts w:ascii="Times New Roman" w:hAnsi="Times New Roman" w:cs="Times New Roman"/>
+        </w:rPr>
         <w:t xml:space="preserve"> (</w:t>
       </w:r>
       <w:proofErr w:type="spellStart"/>
@@ -1212,7 +1407,14 @@
         <w:rPr>
           <w:rFonts w:ascii="Times New Roman" w:hAnsi="Times New Roman" w:cs="Times New Roman"/>
         </w:rPr>
-        <w:t xml:space="preserve"> Numbers in parentheses are counts of sequences which clustered with the Organic Lake homolog shown in the tree with 90% amino acid identity.</w:t>
+        <w:t xml:space="preserve"> Numbers in parentheses are counts of </w:t>
+      </w:r>
+      <w:r>
+        <w:rPr>
+          <w:rFonts w:ascii="Times New Roman" w:hAnsi="Times New Roman" w:cs="Times New Roman"/>
+        </w:rPr>
+        <w:lastRenderedPageBreak/>
+        <w:t>sequences which clustered with the Organic Lake homolog shown in the tree with 90% amino acid identity.</w:t>
       </w:r>
       <w:r>
         <w:rPr>
@@ -1316,7 +1518,6 @@
         <w:rPr>
           <w:rFonts w:ascii="Times New Roman" w:hAnsi="Times New Roman" w:cs="Times New Roman"/>
         </w:rPr>
-        <w:lastRenderedPageBreak/>
         <w:t>ACV84065.1</w:t>
       </w:r>
       <w:r>

</xml_diff>